<commit_message>
updated validator for this weeks docs
</commit_message>
<xml_diff>
--- a/week-2/Whittemore - Exercise 2.2 - Hello JavaScript.docx
+++ b/week-2/Whittemore - Exercise 2.2 - Hello JavaScript.docx
@@ -28,6 +28,41 @@
                   </pic:nvPicPr>
                   <pic:blipFill>
                     <a:blip r:embed="rId6"/>
+                    <a:srcRect b="0" l="0" r="0" t="0"/>
+                    <a:stretch>
+                      <a:fillRect/>
+                    </a:stretch>
+                  </pic:blipFill>
+                  <pic:spPr>
+                    <a:xfrm>
+                      <a:off x="0" y="0"/>
+                      <a:ext cx="5943600" cy="3340100"/>
+                    </a:xfrm>
+                    <a:prstGeom prst="rect"/>
+                    <a:ln/>
+                  </pic:spPr>
+                </pic:pic>
+              </a:graphicData>
+            </a:graphic>
+          </wp:inline>
+        </w:drawing>
+      </w:r>
+      <w:r>
+        <w:rPr/>
+        <w:drawing>
+          <wp:inline distB="114300" distT="114300" distL="114300" distR="114300">
+            <wp:extent cx="5943600" cy="3340100"/>
+            <wp:effectExtent b="0" l="0" r="0" t="0"/>
+            <wp:docPr id="2" name="image2.png"/>
+            <a:graphic>
+              <a:graphicData uri="http://schemas.openxmlformats.org/drawingml/2006/picture">
+                <pic:pic>
+                  <pic:nvPicPr>
+                    <pic:cNvPr id="0" name="image2.png"/>
+                    <pic:cNvPicPr preferRelativeResize="0"/>
+                  </pic:nvPicPr>
+                  <pic:blipFill>
+                    <a:blip r:embed="rId7"/>
                     <a:srcRect b="0" l="0" r="0" t="0"/>
                     <a:stretch>
                       <a:fillRect/>

</xml_diff>